<commit_message>
Finished Champion and Sequence Diagrams
</commit_message>
<xml_diff>
--- a/documents/Don/dh_ClassDiagram.docx
+++ b/documents/Don/dh_ClassDiagram.docx
@@ -16,9 +16,9 @@
       </w:pPr>
       <w:r>
         <w:drawing>
-          <wp:inline distT="0" distB="0" distL="0" distR="0" wp14:anchorId="01708FB4" wp14:editId="2AABB450">
-            <wp:extent cx="6299967" cy="4815840"/>
-            <wp:effectExtent l="0" t="0" r="5715" b="3810"/>
+          <wp:inline distT="0" distB="0" distL="0" distR="0" wp14:anchorId="233BDA96" wp14:editId="65A2BD22">
+            <wp:extent cx="6393223" cy="4162425"/>
+            <wp:effectExtent l="0" t="0" r="7620" b="0"/>
             <wp:docPr id="1" name="Picture 1" descr="Diagram&#10;&#10;Description automatically generated"/>
             <wp:cNvGraphicFramePr>
               <a:graphicFrameLocks xmlns:a="http://schemas.openxmlformats.org/drawingml/2006/main" noChangeAspect="1"/>
@@ -39,7 +39,7 @@
                   <pic:spPr>
                     <a:xfrm>
                       <a:off x="0" y="0"/>
-                      <a:ext cx="6305744" cy="4820256"/>
+                      <a:ext cx="6396514" cy="4164568"/>
                     </a:xfrm>
                     <a:prstGeom prst="rect">
                       <a:avLst/>
@@ -52,7 +52,51 @@
         </w:drawing>
       </w:r>
     </w:p>
-    <w:p/>
+    <w:p>
+      <w:pPr>
+        <w:jc w:val="center"/>
+      </w:pPr>
+    </w:p>
+    <w:p>
+      <w:r>
+        <w:lastRenderedPageBreak/>
+        <w:drawing>
+          <wp:inline distT="0" distB="0" distL="0" distR="0" wp14:anchorId="43400183" wp14:editId="0E770FE4">
+            <wp:extent cx="5943600" cy="5360035"/>
+            <wp:effectExtent l="0" t="0" r="0" b="0"/>
+            <wp:docPr id="2" name="Picture 2" descr="Diagram&#10;&#10;Description automatically generated"/>
+            <wp:cNvGraphicFramePr>
+              <a:graphicFrameLocks xmlns:a="http://schemas.openxmlformats.org/drawingml/2006/main" noChangeAspect="1"/>
+            </wp:cNvGraphicFramePr>
+            <a:graphic xmlns:a="http://schemas.openxmlformats.org/drawingml/2006/main">
+              <a:graphicData uri="http://schemas.openxmlformats.org/drawingml/2006/picture">
+                <pic:pic xmlns:pic="http://schemas.openxmlformats.org/drawingml/2006/picture">
+                  <pic:nvPicPr>
+                    <pic:cNvPr id="2" name="Picture 2" descr="Diagram&#10;&#10;Description automatically generated"/>
+                    <pic:cNvPicPr/>
+                  </pic:nvPicPr>
+                  <pic:blipFill>
+                    <a:blip r:embed="rId5"/>
+                    <a:stretch>
+                      <a:fillRect/>
+                    </a:stretch>
+                  </pic:blipFill>
+                  <pic:spPr>
+                    <a:xfrm>
+                      <a:off x="0" y="0"/>
+                      <a:ext cx="5943600" cy="5360035"/>
+                    </a:xfrm>
+                    <a:prstGeom prst="rect">
+                      <a:avLst/>
+                    </a:prstGeom>
+                  </pic:spPr>
+                </pic:pic>
+              </a:graphicData>
+            </a:graphic>
+          </wp:inline>
+        </w:drawing>
+      </w:r>
+    </w:p>
     <w:sectPr>
       <w:pgSz w:w="12240" w:h="15840"/>
       <w:pgMar w:top="1440" w:right="1440" w:bottom="1440" w:left="1440" w:header="720" w:footer="720" w:gutter="0"/>

</xml_diff>